<commit_message>
Learned objects and build-in Objects.
</commit_message>
<xml_diff>
--- a/Js.docx
+++ b/Js.docx
@@ -1714,7 +1714,7 @@
           <w:color w:val="auto"/>
           <w:spacing w:val="0"/>
           <w:position w:val="0"/>
-          <w:sz w:val="160"/>
+          <w:sz w:val="96"/>
           <w:shd w:fill="auto" w:val="clear"/>
         </w:rPr>
         <w:t xml:space="preserve">Data Types</w:t>
@@ -1869,6 +1869,197 @@
         <w:jc w:val="left"/>
         <w:rPr>
           <w:rFonts w:ascii="Calibri" w:hAnsi="Calibri" w:cs="Calibri" w:eastAsia="Calibri"/>
+          <w:color w:val="auto"/>
+          <w:spacing w:val="0"/>
+          <w:position w:val="0"/>
+          <w:sz w:val="28"/>
+          <w:shd w:fill="auto" w:val="clear"/>
+        </w:rPr>
+      </w:pPr>
+      <w:r>
+        <w:rPr>
+          <w:rFonts w:ascii="Calibri" w:hAnsi="Calibri" w:cs="Calibri" w:eastAsia="Calibri"/>
+          <w:color w:val="auto"/>
+          <w:spacing w:val="0"/>
+          <w:position w:val="0"/>
+          <w:sz w:val="28"/>
+          <w:shd w:fill="auto" w:val="clear"/>
+        </w:rPr>
+        <w:t xml:space="preserve">var d= {first="Jane", last="Doe"};  ====&gt;</w:t>
+      </w:r>
+      <w:r>
+        <w:rPr>
+          <w:rFonts w:ascii="Calibri" w:hAnsi="Calibri" w:cs="Calibri" w:eastAsia="Calibri"/>
+          <w:b/>
+          <w:color w:val="auto"/>
+          <w:spacing w:val="0"/>
+          <w:position w:val="0"/>
+          <w:sz w:val="28"/>
+          <w:shd w:fill="auto" w:val="clear"/>
+        </w:rPr>
+        <w:t xml:space="preserve"> Object</w:t>
+        <w:br/>
+      </w:r>
+      <w:r>
+        <w:rPr>
+          <w:rFonts w:ascii="Calibri" w:hAnsi="Calibri" w:cs="Calibri" w:eastAsia="Calibri"/>
+          <w:color w:val="auto"/>
+          <w:spacing w:val="0"/>
+          <w:position w:val="0"/>
+          <w:sz w:val="28"/>
+          <w:shd w:fill="auto" w:val="clear"/>
+        </w:rPr>
+        <w:t xml:space="preserve">var e= null; ===&gt; </w:t>
+      </w:r>
+      <w:r>
+        <w:rPr>
+          <w:rFonts w:ascii="Calibri" w:hAnsi="Calibri" w:cs="Calibri" w:eastAsia="Calibri"/>
+          <w:b/>
+          <w:color w:val="auto"/>
+          <w:spacing w:val="0"/>
+          <w:position w:val="0"/>
+          <w:sz w:val="28"/>
+          <w:shd w:fill="auto" w:val="clear"/>
+        </w:rPr>
+        <w:t xml:space="preserve">Null</w:t>
+      </w:r>
+      <w:r>
+        <w:rPr>
+          <w:rFonts w:ascii="Calibri" w:hAnsi="Calibri" w:cs="Calibri" w:eastAsia="Calibri"/>
+          <w:color w:val="auto"/>
+          <w:spacing w:val="0"/>
+          <w:position w:val="0"/>
+          <w:sz w:val="28"/>
+          <w:shd w:fill="auto" w:val="clear"/>
+        </w:rPr>
+        <w:br/>
+        <w:t xml:space="preserve">var f;  ====&gt; </w:t>
+      </w:r>
+      <w:r>
+        <w:rPr>
+          <w:rFonts w:ascii="Calibri" w:hAnsi="Calibri" w:cs="Calibri" w:eastAsia="Calibri"/>
+          <w:b/>
+          <w:color w:val="auto"/>
+          <w:spacing w:val="0"/>
+          <w:position w:val="0"/>
+          <w:sz w:val="28"/>
+          <w:shd w:fill="auto" w:val="clear"/>
+        </w:rPr>
+        <w:t xml:space="preserve">Undefined</w:t>
+      </w:r>
+      <w:r>
+        <w:rPr>
+          <w:rFonts w:ascii="Calibri" w:hAnsi="Calibri" w:cs="Calibri" w:eastAsia="Calibri"/>
+          <w:color w:val="auto"/>
+          <w:spacing w:val="0"/>
+          <w:position w:val="0"/>
+          <w:sz w:val="28"/>
+          <w:shd w:fill="auto" w:val="clear"/>
+        </w:rPr>
+        <w:t xml:space="preserve"> </w:t>
+        <w:br/>
+        <w:br/>
+      </w:r>
+    </w:p>
+    <w:p>
+      <w:pPr>
+        <w:spacing w:before="0" w:after="200" w:line="276"/>
+        <w:ind w:right="0" w:left="0" w:firstLine="0"/>
+        <w:jc w:val="center"/>
+        <w:rPr>
+          <w:rFonts w:ascii="Calibri" w:hAnsi="Calibri" w:cs="Calibri" w:eastAsia="Calibri"/>
+          <w:b/>
+          <w:color w:val="auto"/>
+          <w:spacing w:val="0"/>
+          <w:position w:val="0"/>
+          <w:sz w:val="48"/>
+          <w:shd w:fill="auto" w:val="clear"/>
+        </w:rPr>
+      </w:pPr>
+      <w:r>
+        <w:rPr>
+          <w:rFonts w:ascii="Calibri" w:hAnsi="Calibri" w:cs="Calibri" w:eastAsia="Calibri"/>
+          <w:b/>
+          <w:color w:val="auto"/>
+          <w:spacing w:val="0"/>
+          <w:position w:val="0"/>
+          <w:sz w:val="48"/>
+          <w:shd w:fill="auto" w:val="clear"/>
+        </w:rPr>
+        <w:t xml:space="preserve">Objects:</w:t>
+      </w:r>
+    </w:p>
+    <w:p>
+      <w:pPr>
+        <w:spacing w:before="0" w:after="200" w:line="276"/>
+        <w:ind w:right="0" w:left="0" w:firstLine="0"/>
+        <w:jc w:val="left"/>
+        <w:rPr>
+          <w:rFonts w:ascii="Calibri" w:hAnsi="Calibri" w:cs="Calibri" w:eastAsia="Calibri"/>
+          <w:color w:val="auto"/>
+          <w:spacing w:val="0"/>
+          <w:position w:val="0"/>
+          <w:sz w:val="28"/>
+          <w:shd w:fill="auto" w:val="clear"/>
+        </w:rPr>
+      </w:pPr>
+      <w:r>
+        <w:rPr>
+          <w:rFonts w:ascii="Calibri" w:hAnsi="Calibri" w:cs="Calibri" w:eastAsia="Calibri"/>
+          <w:b/>
+          <w:color w:val="auto"/>
+          <w:spacing w:val="0"/>
+          <w:position w:val="0"/>
+          <w:sz w:val="28"/>
+          <w:shd w:fill="auto" w:val="clear"/>
+        </w:rPr>
+        <w:t xml:space="preserve"> </w:t>
+      </w:r>
+      <w:r>
+        <w:rPr>
+          <w:rFonts w:ascii="Calibri" w:hAnsi="Calibri" w:cs="Calibri" w:eastAsia="Calibri"/>
+          <w:color w:val="auto"/>
+          <w:spacing w:val="0"/>
+          <w:position w:val="0"/>
+          <w:sz w:val="28"/>
+          <w:shd w:fill="auto" w:val="clear"/>
+        </w:rPr>
+        <w:t xml:space="preserve">Object is a collection of related properties and/or methods </w:t>
+      </w:r>
+    </w:p>
+    <w:p>
+      <w:pPr>
+        <w:spacing w:before="0" w:after="200" w:line="276"/>
+        <w:ind w:right="0" w:left="0" w:firstLine="0"/>
+        <w:jc w:val="left"/>
+        <w:rPr>
+          <w:rFonts w:ascii="Calibri" w:hAnsi="Calibri" w:cs="Calibri" w:eastAsia="Calibri"/>
+          <w:color w:val="auto"/>
+          <w:spacing w:val="0"/>
+          <w:position w:val="0"/>
+          <w:sz w:val="28"/>
+          <w:shd w:fill="auto" w:val="clear"/>
+        </w:rPr>
+      </w:pPr>
+      <w:r>
+        <w:rPr>
+          <w:rFonts w:ascii="Calibri" w:hAnsi="Calibri" w:cs="Calibri" w:eastAsia="Calibri"/>
+          <w:color w:val="auto"/>
+          <w:spacing w:val="0"/>
+          <w:position w:val="0"/>
+          <w:sz w:val="28"/>
+          <w:shd w:fill="auto" w:val="clear"/>
+        </w:rPr>
+        <w:t xml:space="preserve">Can represent real world objects (people, products, places) object = {key:value, function()}</w:t>
+      </w:r>
+    </w:p>
+    <w:p>
+      <w:pPr>
+        <w:spacing w:before="0" w:after="200" w:line="276"/>
+        <w:ind w:right="0" w:left="0" w:firstLine="0"/>
+        <w:jc w:val="center"/>
+        <w:rPr>
+          <w:rFonts w:ascii="Calibri" w:hAnsi="Calibri" w:cs="Calibri" w:eastAsia="Calibri"/>
           <w:b/>
           <w:color w:val="auto"/>
           <w:spacing w:val="0"/>
@@ -1877,88 +2068,6 @@
           <w:shd w:fill="auto" w:val="clear"/>
         </w:rPr>
       </w:pPr>
-      <w:r>
-        <w:rPr>
-          <w:rFonts w:ascii="Calibri" w:hAnsi="Calibri" w:cs="Calibri" w:eastAsia="Calibri"/>
-          <w:color w:val="auto"/>
-          <w:spacing w:val="0"/>
-          <w:position w:val="0"/>
-          <w:sz w:val="28"/>
-          <w:shd w:fill="auto" w:val="clear"/>
-        </w:rPr>
-        <w:t xml:space="preserve">var d= {first="Jane", last="Doe"};  ====&gt;</w:t>
-      </w:r>
-      <w:r>
-        <w:rPr>
-          <w:rFonts w:ascii="Calibri" w:hAnsi="Calibri" w:cs="Calibri" w:eastAsia="Calibri"/>
-          <w:b/>
-          <w:color w:val="auto"/>
-          <w:spacing w:val="0"/>
-          <w:position w:val="0"/>
-          <w:sz w:val="28"/>
-          <w:shd w:fill="auto" w:val="clear"/>
-        </w:rPr>
-        <w:t xml:space="preserve"> Object</w:t>
-        <w:br/>
-      </w:r>
-      <w:r>
-        <w:rPr>
-          <w:rFonts w:ascii="Calibri" w:hAnsi="Calibri" w:cs="Calibri" w:eastAsia="Calibri"/>
-          <w:color w:val="auto"/>
-          <w:spacing w:val="0"/>
-          <w:position w:val="0"/>
-          <w:sz w:val="28"/>
-          <w:shd w:fill="auto" w:val="clear"/>
-        </w:rPr>
-        <w:t xml:space="preserve">var e= null; ===&gt; </w:t>
-      </w:r>
-      <w:r>
-        <w:rPr>
-          <w:rFonts w:ascii="Calibri" w:hAnsi="Calibri" w:cs="Calibri" w:eastAsia="Calibri"/>
-          <w:b/>
-          <w:color w:val="auto"/>
-          <w:spacing w:val="0"/>
-          <w:position w:val="0"/>
-          <w:sz w:val="28"/>
-          <w:shd w:fill="auto" w:val="clear"/>
-        </w:rPr>
-        <w:t xml:space="preserve">Null</w:t>
-      </w:r>
-      <w:r>
-        <w:rPr>
-          <w:rFonts w:ascii="Calibri" w:hAnsi="Calibri" w:cs="Calibri" w:eastAsia="Calibri"/>
-          <w:color w:val="auto"/>
-          <w:spacing w:val="0"/>
-          <w:position w:val="0"/>
-          <w:sz w:val="28"/>
-          <w:shd w:fill="auto" w:val="clear"/>
-        </w:rPr>
-        <w:br/>
-        <w:t xml:space="preserve">var f;  ====&gt; </w:t>
-      </w:r>
-      <w:r>
-        <w:rPr>
-          <w:rFonts w:ascii="Calibri" w:hAnsi="Calibri" w:cs="Calibri" w:eastAsia="Calibri"/>
-          <w:b/>
-          <w:color w:val="auto"/>
-          <w:spacing w:val="0"/>
-          <w:position w:val="0"/>
-          <w:sz w:val="28"/>
-          <w:shd w:fill="auto" w:val="clear"/>
-        </w:rPr>
-        <w:t xml:space="preserve">Undefined</w:t>
-      </w:r>
-      <w:r>
-        <w:rPr>
-          <w:rFonts w:ascii="Calibri" w:hAnsi="Calibri" w:cs="Calibri" w:eastAsia="Calibri"/>
-          <w:color w:val="auto"/>
-          <w:spacing w:val="0"/>
-          <w:position w:val="0"/>
-          <w:sz w:val="28"/>
-          <w:shd w:fill="auto" w:val="clear"/>
-        </w:rPr>
-        <w:t xml:space="preserve"> </w:t>
-      </w:r>
     </w:p>
   </w:body>
 </w:document>

</xml_diff>

<commit_message>
Learnt Ternary Operators, Loops and swictch
</commit_message>
<xml_diff>
--- a/Js.docx
+++ b/Js.docx
@@ -2069,6 +2069,860 @@
         </w:rPr>
       </w:pPr>
     </w:p>
+    <w:p>
+      <w:pPr>
+        <w:spacing w:before="0" w:after="200" w:line="276"/>
+        <w:ind w:right="0" w:left="0" w:firstLine="0"/>
+        <w:jc w:val="center"/>
+        <w:rPr>
+          <w:rFonts w:ascii="Calibri" w:hAnsi="Calibri" w:cs="Calibri" w:eastAsia="Calibri"/>
+          <w:b/>
+          <w:color w:val="auto"/>
+          <w:spacing w:val="0"/>
+          <w:position w:val="0"/>
+          <w:sz w:val="48"/>
+          <w:shd w:fill="auto" w:val="clear"/>
+        </w:rPr>
+      </w:pPr>
+      <w:r>
+        <w:rPr>
+          <w:rFonts w:ascii="Calibri" w:hAnsi="Calibri" w:cs="Calibri" w:eastAsia="Calibri"/>
+          <w:b/>
+          <w:color w:val="auto"/>
+          <w:spacing w:val="0"/>
+          <w:position w:val="0"/>
+          <w:sz w:val="48"/>
+          <w:shd w:fill="auto" w:val="clear"/>
+        </w:rPr>
+        <w:br/>
+        <w:t xml:space="preserve">Coversions(implicit- done by the developer) and Coercions(explicit - done by javascript)</w:t>
+        <w:br/>
+      </w:r>
+    </w:p>
+    <w:p>
+      <w:pPr>
+        <w:spacing w:before="0" w:after="200" w:line="276"/>
+        <w:ind w:right="0" w:left="0" w:firstLine="0"/>
+        <w:jc w:val="left"/>
+        <w:rPr>
+          <w:rFonts w:ascii="Calibri" w:hAnsi="Calibri" w:cs="Calibri" w:eastAsia="Calibri"/>
+          <w:b/>
+          <w:color w:val="auto"/>
+          <w:spacing w:val="0"/>
+          <w:position w:val="0"/>
+          <w:sz w:val="28"/>
+          <w:shd w:fill="auto" w:val="clear"/>
+        </w:rPr>
+      </w:pPr>
+      <w:r>
+        <w:rPr>
+          <w:rFonts w:ascii="Calibri" w:hAnsi="Calibri" w:cs="Calibri" w:eastAsia="Calibri"/>
+          <w:b/>
+          <w:color w:val="auto"/>
+          <w:spacing w:val="0"/>
+          <w:position w:val="0"/>
+          <w:sz w:val="28"/>
+          <w:shd w:fill="auto" w:val="clear"/>
+        </w:rPr>
+        <w:t xml:space="preserve">String Conversions:</w:t>
+      </w:r>
+    </w:p>
+    <w:p>
+      <w:pPr>
+        <w:spacing w:before="0" w:after="200" w:line="276"/>
+        <w:ind w:right="0" w:left="0" w:firstLine="0"/>
+        <w:jc w:val="left"/>
+        <w:rPr>
+          <w:rFonts w:ascii="Calibri" w:hAnsi="Calibri" w:cs="Calibri" w:eastAsia="Calibri"/>
+          <w:color w:val="auto"/>
+          <w:spacing w:val="0"/>
+          <w:position w:val="0"/>
+          <w:sz w:val="28"/>
+          <w:shd w:fill="auto" w:val="clear"/>
+        </w:rPr>
+      </w:pPr>
+      <w:r>
+        <w:rPr>
+          <w:rFonts w:ascii="Calibri" w:hAnsi="Calibri" w:cs="Calibri" w:eastAsia="Calibri"/>
+          <w:color w:val="auto"/>
+          <w:spacing w:val="0"/>
+          <w:position w:val="0"/>
+          <w:sz w:val="28"/>
+          <w:shd w:fill="auto" w:val="clear"/>
+        </w:rPr>
+        <w:t xml:space="preserve">A number can be converted to a string by the following method:</w:t>
+      </w:r>
+    </w:p>
+    <w:p>
+      <w:pPr>
+        <w:spacing w:before="0" w:after="200" w:line="276"/>
+        <w:ind w:right="0" w:left="0" w:firstLine="0"/>
+        <w:jc w:val="left"/>
+        <w:rPr>
+          <w:rFonts w:ascii="Calibri" w:hAnsi="Calibri" w:cs="Calibri" w:eastAsia="Calibri"/>
+          <w:color w:val="auto"/>
+          <w:spacing w:val="0"/>
+          <w:position w:val="0"/>
+          <w:sz w:val="28"/>
+          <w:shd w:fill="auto" w:val="clear"/>
+        </w:rPr>
+      </w:pPr>
+      <w:r>
+        <w:rPr>
+          <w:rFonts w:ascii="Calibri" w:hAnsi="Calibri" w:cs="Calibri" w:eastAsia="Calibri"/>
+          <w:color w:val="auto"/>
+          <w:spacing w:val="0"/>
+          <w:position w:val="0"/>
+          <w:sz w:val="28"/>
+          <w:shd w:fill="auto" w:val="clear"/>
+        </w:rPr>
+        <w:t xml:space="preserve">let value = true;</w:t>
+      </w:r>
+    </w:p>
+    <w:p>
+      <w:pPr>
+        <w:spacing w:before="0" w:after="200" w:line="276"/>
+        <w:ind w:right="0" w:left="0" w:firstLine="0"/>
+        <w:jc w:val="left"/>
+        <w:rPr>
+          <w:rFonts w:ascii="Calibri" w:hAnsi="Calibri" w:cs="Calibri" w:eastAsia="Calibri"/>
+          <w:color w:val="auto"/>
+          <w:spacing w:val="0"/>
+          <w:position w:val="0"/>
+          <w:sz w:val="28"/>
+          <w:shd w:fill="auto" w:val="clear"/>
+        </w:rPr>
+      </w:pPr>
+      <w:r>
+        <w:rPr>
+          <w:rFonts w:ascii="Calibri" w:hAnsi="Calibri" w:cs="Calibri" w:eastAsia="Calibri"/>
+          <w:color w:val="auto"/>
+          <w:spacing w:val="0"/>
+          <w:position w:val="0"/>
+          <w:sz w:val="28"/>
+          <w:shd w:fill="auto" w:val="clear"/>
+        </w:rPr>
+        <w:t xml:space="preserve">value = String(value);</w:t>
+      </w:r>
+    </w:p>
+    <w:p>
+      <w:pPr>
+        <w:spacing w:before="0" w:after="200" w:line="276"/>
+        <w:ind w:right="0" w:left="0" w:firstLine="0"/>
+        <w:jc w:val="left"/>
+        <w:rPr>
+          <w:rFonts w:ascii="Calibri" w:hAnsi="Calibri" w:cs="Calibri" w:eastAsia="Calibri"/>
+          <w:color w:val="auto"/>
+          <w:spacing w:val="0"/>
+          <w:position w:val="0"/>
+          <w:sz w:val="28"/>
+          <w:shd w:fill="auto" w:val="clear"/>
+        </w:rPr>
+      </w:pPr>
+    </w:p>
+    <w:p>
+      <w:pPr>
+        <w:spacing w:before="0" w:after="200" w:line="276"/>
+        <w:ind w:right="0" w:left="0" w:firstLine="0"/>
+        <w:jc w:val="left"/>
+        <w:rPr>
+          <w:rFonts w:ascii="Calibri" w:hAnsi="Calibri" w:cs="Calibri" w:eastAsia="Calibri"/>
+          <w:color w:val="auto"/>
+          <w:spacing w:val="0"/>
+          <w:position w:val="0"/>
+          <w:sz w:val="28"/>
+          <w:shd w:fill="auto" w:val="clear"/>
+        </w:rPr>
+      </w:pPr>
+      <w:r>
+        <w:rPr>
+          <w:rFonts w:ascii="Calibri" w:hAnsi="Calibri" w:cs="Calibri" w:eastAsia="Calibri"/>
+          <w:b/>
+          <w:color w:val="auto"/>
+          <w:spacing w:val="0"/>
+          <w:position w:val="0"/>
+          <w:sz w:val="28"/>
+          <w:shd w:fill="auto" w:val="clear"/>
+        </w:rPr>
+        <w:t xml:space="preserve">Number Conversions:</w:t>
+        <w:br/>
+      </w:r>
+      <w:r>
+        <w:rPr>
+          <w:rFonts w:ascii="Calibri" w:hAnsi="Calibri" w:cs="Calibri" w:eastAsia="Calibri"/>
+          <w:color w:val="auto"/>
+          <w:spacing w:val="0"/>
+          <w:position w:val="0"/>
+          <w:sz w:val="28"/>
+          <w:shd w:fill="auto" w:val="clear"/>
+        </w:rPr>
+        <w:t xml:space="preserve">Two strings can be converted to a number by the following method:</w:t>
+      </w:r>
+    </w:p>
+    <w:p>
+      <w:pPr>
+        <w:spacing w:before="0" w:after="200" w:line="276"/>
+        <w:ind w:right="0" w:left="0" w:firstLine="0"/>
+        <w:jc w:val="left"/>
+        <w:rPr>
+          <w:rFonts w:ascii="Calibri" w:hAnsi="Calibri" w:cs="Calibri" w:eastAsia="Calibri"/>
+          <w:color w:val="auto"/>
+          <w:spacing w:val="0"/>
+          <w:position w:val="0"/>
+          <w:sz w:val="28"/>
+          <w:shd w:fill="auto" w:val="clear"/>
+        </w:rPr>
+      </w:pPr>
+      <w:r>
+        <w:rPr>
+          <w:rFonts w:ascii="Calibri" w:hAnsi="Calibri" w:cs="Calibri" w:eastAsia="Calibri"/>
+          <w:color w:val="auto"/>
+          <w:spacing w:val="0"/>
+          <w:position w:val="0"/>
+          <w:sz w:val="28"/>
+          <w:shd w:fill="auto" w:val="clear"/>
+        </w:rPr>
+        <w:t xml:space="preserve">let x = ("6"/ "2");</w:t>
+      </w:r>
+    </w:p>
+    <w:p>
+      <w:pPr>
+        <w:spacing w:before="0" w:after="200" w:line="276"/>
+        <w:ind w:right="0" w:left="0" w:firstLine="0"/>
+        <w:jc w:val="left"/>
+        <w:rPr>
+          <w:rFonts w:ascii="Calibri" w:hAnsi="Calibri" w:cs="Calibri" w:eastAsia="Calibri"/>
+          <w:color w:val="auto"/>
+          <w:spacing w:val="0"/>
+          <w:position w:val="0"/>
+          <w:sz w:val="28"/>
+          <w:shd w:fill="auto" w:val="clear"/>
+        </w:rPr>
+      </w:pPr>
+      <w:r>
+        <w:rPr>
+          <w:rFonts w:ascii="Calibri" w:hAnsi="Calibri" w:cs="Calibri" w:eastAsia="Calibri"/>
+          <w:color w:val="auto"/>
+          <w:spacing w:val="0"/>
+          <w:position w:val="0"/>
+          <w:sz w:val="28"/>
+          <w:shd w:fill="auto" w:val="clear"/>
+        </w:rPr>
+        <w:t xml:space="preserve">6 and 2 are strings in this case but after the function has been performed the answer will obviously be a number.</w:t>
+        <w:br/>
+        <w:br/>
+      </w:r>
+      <w:r>
+        <w:rPr>
+          <w:rFonts w:ascii="Calibri" w:hAnsi="Calibri" w:cs="Calibri" w:eastAsia="Calibri"/>
+          <w:b/>
+          <w:color w:val="auto"/>
+          <w:spacing w:val="0"/>
+          <w:position w:val="0"/>
+          <w:sz w:val="28"/>
+          <w:shd w:fill="auto" w:val="clear"/>
+        </w:rPr>
+        <w:t xml:space="preserve">Boolean Conversions:</w:t>
+        <w:br/>
+      </w:r>
+      <w:r>
+        <w:rPr>
+          <w:rFonts w:ascii="Calibri" w:hAnsi="Calibri" w:cs="Calibri" w:eastAsia="Calibri"/>
+          <w:color w:val="auto"/>
+          <w:spacing w:val="0"/>
+          <w:position w:val="0"/>
+          <w:sz w:val="28"/>
+          <w:shd w:fill="auto" w:val="clear"/>
+        </w:rPr>
+        <w:t xml:space="preserve">The number 0 and 1 can be used to represent true and false values in a boolean, </w:t>
+      </w:r>
+      <w:r>
+        <w:rPr>
+          <w:rFonts w:ascii="Calibri" w:hAnsi="Calibri" w:cs="Calibri" w:eastAsia="Calibri"/>
+          <w:b/>
+          <w:color w:val="auto"/>
+          <w:spacing w:val="0"/>
+          <w:position w:val="0"/>
+          <w:sz w:val="28"/>
+          <w:shd w:fill="auto" w:val="clear"/>
+        </w:rPr>
+        <w:t xml:space="preserve">0 represents False while 1 represents True</w:t>
+      </w:r>
+      <w:r>
+        <w:rPr>
+          <w:rFonts w:ascii="Calibri" w:hAnsi="Calibri" w:cs="Calibri" w:eastAsia="Calibri"/>
+          <w:color w:val="auto"/>
+          <w:spacing w:val="0"/>
+          <w:position w:val="0"/>
+          <w:sz w:val="28"/>
+          <w:shd w:fill="auto" w:val="clear"/>
+        </w:rPr>
+        <w:t xml:space="preserve">. However if 0 is used as a string then it will also represent true:</w:t>
+      </w:r>
+    </w:p>
+    <w:p>
+      <w:pPr>
+        <w:spacing w:before="0" w:after="200" w:line="276"/>
+        <w:ind w:right="0" w:left="0" w:firstLine="0"/>
+        <w:jc w:val="left"/>
+        <w:rPr>
+          <w:rFonts w:ascii="Calibri" w:hAnsi="Calibri" w:cs="Calibri" w:eastAsia="Calibri"/>
+          <w:color w:val="auto"/>
+          <w:spacing w:val="0"/>
+          <w:position w:val="0"/>
+          <w:sz w:val="28"/>
+          <w:shd w:fill="auto" w:val="clear"/>
+        </w:rPr>
+      </w:pPr>
+      <w:r>
+        <w:rPr>
+          <w:rFonts w:ascii="Calibri" w:hAnsi="Calibri" w:cs="Calibri" w:eastAsia="Calibri"/>
+          <w:color w:val="auto"/>
+          <w:spacing w:val="0"/>
+          <w:position w:val="0"/>
+          <w:sz w:val="28"/>
+          <w:shd w:fill="auto" w:val="clear"/>
+        </w:rPr>
+        <w:t xml:space="preserve">alert( Boolean(1));</w:t>
+      </w:r>
+    </w:p>
+    <w:p>
+      <w:pPr>
+        <w:spacing w:before="0" w:after="200" w:line="276"/>
+        <w:ind w:right="0" w:left="0" w:firstLine="0"/>
+        <w:jc w:val="left"/>
+        <w:rPr>
+          <w:rFonts w:ascii="Calibri" w:hAnsi="Calibri" w:cs="Calibri" w:eastAsia="Calibri"/>
+          <w:color w:val="auto"/>
+          <w:spacing w:val="0"/>
+          <w:position w:val="0"/>
+          <w:sz w:val="28"/>
+          <w:shd w:fill="auto" w:val="clear"/>
+        </w:rPr>
+      </w:pPr>
+      <w:r>
+        <w:rPr>
+          <w:rFonts w:ascii="Calibri" w:hAnsi="Calibri" w:cs="Calibri" w:eastAsia="Calibri"/>
+          <w:color w:val="auto"/>
+          <w:spacing w:val="0"/>
+          <w:position w:val="0"/>
+          <w:sz w:val="28"/>
+          <w:shd w:fill="auto" w:val="clear"/>
+        </w:rPr>
+        <w:t xml:space="preserve">alert( Boolean("0"));</w:t>
+      </w:r>
+    </w:p>
+    <w:p>
+      <w:pPr>
+        <w:spacing w:before="0" w:after="200" w:line="276"/>
+        <w:ind w:right="0" w:left="0" w:firstLine="0"/>
+        <w:jc w:val="left"/>
+        <w:rPr>
+          <w:rFonts w:ascii="Calibri" w:hAnsi="Calibri" w:cs="Calibri" w:eastAsia="Calibri"/>
+          <w:color w:val="auto"/>
+          <w:spacing w:val="0"/>
+          <w:position w:val="0"/>
+          <w:sz w:val="28"/>
+          <w:shd w:fill="auto" w:val="clear"/>
+        </w:rPr>
+      </w:pPr>
+      <w:r>
+        <w:rPr>
+          <w:rFonts w:ascii="Calibri" w:hAnsi="Calibri" w:cs="Calibri" w:eastAsia="Calibri"/>
+          <w:color w:val="auto"/>
+          <w:spacing w:val="0"/>
+          <w:position w:val="0"/>
+          <w:sz w:val="28"/>
+          <w:shd w:fill="auto" w:val="clear"/>
+        </w:rPr>
+        <w:t xml:space="preserve">alert( Boolean(0));</w:t>
+      </w:r>
+    </w:p>
+    <w:p>
+      <w:pPr>
+        <w:spacing w:before="0" w:after="200" w:line="276"/>
+        <w:ind w:right="0" w:left="0" w:firstLine="0"/>
+        <w:jc w:val="left"/>
+        <w:rPr>
+          <w:rFonts w:ascii="Calibri" w:hAnsi="Calibri" w:cs="Calibri" w:eastAsia="Calibri"/>
+          <w:color w:val="auto"/>
+          <w:spacing w:val="0"/>
+          <w:position w:val="0"/>
+          <w:sz w:val="28"/>
+          <w:shd w:fill="auto" w:val="clear"/>
+        </w:rPr>
+      </w:pPr>
+    </w:p>
+    <w:p>
+      <w:pPr>
+        <w:spacing w:before="0" w:after="200" w:line="276"/>
+        <w:ind w:right="0" w:left="0" w:firstLine="0"/>
+        <w:jc w:val="left"/>
+        <w:rPr>
+          <w:rFonts w:ascii="Calibri" w:hAnsi="Calibri" w:cs="Calibri" w:eastAsia="Calibri"/>
+          <w:b/>
+          <w:color w:val="auto"/>
+          <w:spacing w:val="0"/>
+          <w:position w:val="0"/>
+          <w:sz w:val="36"/>
+          <w:shd w:fill="auto" w:val="clear"/>
+        </w:rPr>
+      </w:pPr>
+      <w:r>
+        <w:rPr>
+          <w:rFonts w:ascii="Calibri" w:hAnsi="Calibri" w:cs="Calibri" w:eastAsia="Calibri"/>
+          <w:b/>
+          <w:color w:val="auto"/>
+          <w:spacing w:val="0"/>
+          <w:position w:val="0"/>
+          <w:sz w:val="36"/>
+          <w:shd w:fill="auto" w:val="clear"/>
+        </w:rPr>
+        <w:t xml:space="preserve">Coercions:</w:t>
+        <w:br/>
+        <w:t xml:space="preserve">Addition:</w:t>
+      </w:r>
+    </w:p>
+    <w:p>
+      <w:pPr>
+        <w:spacing w:before="0" w:after="200" w:line="276"/>
+        <w:ind w:right="0" w:left="0" w:firstLine="0"/>
+        <w:jc w:val="left"/>
+        <w:rPr>
+          <w:rFonts w:ascii="Calibri" w:hAnsi="Calibri" w:cs="Calibri" w:eastAsia="Calibri"/>
+          <w:color w:val="auto"/>
+          <w:spacing w:val="0"/>
+          <w:position w:val="0"/>
+          <w:sz w:val="28"/>
+          <w:shd w:fill="auto" w:val="clear"/>
+        </w:rPr>
+      </w:pPr>
+      <w:r>
+        <w:rPr>
+          <w:rFonts w:ascii="Calibri" w:hAnsi="Calibri" w:cs="Calibri" w:eastAsia="Calibri"/>
+          <w:b/>
+          <w:color w:val="auto"/>
+          <w:spacing w:val="0"/>
+          <w:position w:val="0"/>
+          <w:sz w:val="36"/>
+          <w:shd w:fill="auto" w:val="clear"/>
+        </w:rPr>
+        <w:br/>
+      </w:r>
+      <w:r>
+        <w:rPr>
+          <w:rFonts w:ascii="Calibri" w:hAnsi="Calibri" w:cs="Calibri" w:eastAsia="Calibri"/>
+          <w:color w:val="auto"/>
+          <w:spacing w:val="0"/>
+          <w:position w:val="0"/>
+          <w:sz w:val="28"/>
+          <w:shd w:fill="auto" w:val="clear"/>
+        </w:rPr>
+        <w:t xml:space="preserve">Coercion is when a number in a process is converted to string forcefully to give some output when one value is string and other is a number:</w:t>
+        <w:br/>
+        <w:br/>
+        <w:t xml:space="preserve">let a = 2;</w:t>
+      </w:r>
+    </w:p>
+    <w:p>
+      <w:pPr>
+        <w:spacing w:before="0" w:after="200" w:line="276"/>
+        <w:ind w:right="0" w:left="0" w:firstLine="0"/>
+        <w:jc w:val="left"/>
+        <w:rPr>
+          <w:rFonts w:ascii="Calibri" w:hAnsi="Calibri" w:cs="Calibri" w:eastAsia="Calibri"/>
+          <w:color w:val="auto"/>
+          <w:spacing w:val="0"/>
+          <w:position w:val="0"/>
+          <w:sz w:val="28"/>
+          <w:shd w:fill="auto" w:val="clear"/>
+        </w:rPr>
+      </w:pPr>
+      <w:r>
+        <w:rPr>
+          <w:rFonts w:ascii="Calibri" w:hAnsi="Calibri" w:cs="Calibri" w:eastAsia="Calibri"/>
+          <w:color w:val="auto"/>
+          <w:spacing w:val="0"/>
+          <w:position w:val="0"/>
+          <w:sz w:val="28"/>
+          <w:shd w:fill="auto" w:val="clear"/>
+        </w:rPr>
+        <w:t xml:space="preserve">let b = '23';</w:t>
+      </w:r>
+    </w:p>
+    <w:p>
+      <w:pPr>
+        <w:spacing w:before="0" w:after="200" w:line="276"/>
+        <w:ind w:right="0" w:left="0" w:firstLine="0"/>
+        <w:jc w:val="left"/>
+        <w:rPr>
+          <w:rFonts w:ascii="Calibri" w:hAnsi="Calibri" w:cs="Calibri" w:eastAsia="Calibri"/>
+          <w:color w:val="auto"/>
+          <w:spacing w:val="0"/>
+          <w:position w:val="0"/>
+          <w:sz w:val="28"/>
+          <w:shd w:fill="auto" w:val="clear"/>
+        </w:rPr>
+      </w:pPr>
+      <w:r>
+        <w:rPr>
+          <w:rFonts w:ascii="Calibri" w:hAnsi="Calibri" w:cs="Calibri" w:eastAsia="Calibri"/>
+          <w:color w:val="auto"/>
+          <w:spacing w:val="0"/>
+          <w:position w:val="0"/>
+          <w:sz w:val="28"/>
+          <w:shd w:fill="auto" w:val="clear"/>
+        </w:rPr>
+        <w:t xml:space="preserve">c = a + b;</w:t>
+      </w:r>
+    </w:p>
+    <w:p>
+      <w:pPr>
+        <w:spacing w:before="0" w:after="200" w:line="276"/>
+        <w:ind w:right="0" w:left="0" w:firstLine="0"/>
+        <w:jc w:val="left"/>
+        <w:rPr>
+          <w:rFonts w:ascii="Calibri" w:hAnsi="Calibri" w:cs="Calibri" w:eastAsia="Calibri"/>
+          <w:color w:val="auto"/>
+          <w:spacing w:val="0"/>
+          <w:position w:val="0"/>
+          <w:sz w:val="28"/>
+          <w:shd w:fill="auto" w:val="clear"/>
+        </w:rPr>
+      </w:pPr>
+      <w:r>
+        <w:rPr>
+          <w:rFonts w:ascii="Calibri" w:hAnsi="Calibri" w:cs="Calibri" w:eastAsia="Calibri"/>
+          <w:color w:val="auto"/>
+          <w:spacing w:val="0"/>
+          <w:position w:val="0"/>
+          <w:sz w:val="28"/>
+          <w:shd w:fill="auto" w:val="clear"/>
+        </w:rPr>
+        <w:t xml:space="preserve">alert(`Answer: ${c}`)</w:t>
+      </w:r>
+    </w:p>
+    <w:p>
+      <w:pPr>
+        <w:spacing w:before="0" w:after="200" w:line="276"/>
+        <w:ind w:right="0" w:left="0" w:firstLine="0"/>
+        <w:jc w:val="left"/>
+        <w:rPr>
+          <w:rFonts w:ascii="Calibri" w:hAnsi="Calibri" w:cs="Calibri" w:eastAsia="Calibri"/>
+          <w:color w:val="auto"/>
+          <w:spacing w:val="0"/>
+          <w:position w:val="0"/>
+          <w:sz w:val="28"/>
+          <w:shd w:fill="auto" w:val="clear"/>
+        </w:rPr>
+      </w:pPr>
+    </w:p>
+    <w:p>
+      <w:pPr>
+        <w:spacing w:before="0" w:after="200" w:line="276"/>
+        <w:ind w:right="0" w:left="0" w:firstLine="0"/>
+        <w:jc w:val="left"/>
+        <w:rPr>
+          <w:rFonts w:ascii="Calibri" w:hAnsi="Calibri" w:cs="Calibri" w:eastAsia="Calibri"/>
+          <w:color w:val="auto"/>
+          <w:spacing w:val="0"/>
+          <w:position w:val="0"/>
+          <w:sz w:val="28"/>
+          <w:shd w:fill="auto" w:val="clear"/>
+        </w:rPr>
+      </w:pPr>
+      <w:r>
+        <w:rPr>
+          <w:rFonts w:ascii="Calibri" w:hAnsi="Calibri" w:cs="Calibri" w:eastAsia="Calibri"/>
+          <w:color w:val="auto"/>
+          <w:spacing w:val="0"/>
+          <w:position w:val="0"/>
+          <w:sz w:val="28"/>
+          <w:shd w:fill="auto" w:val="clear"/>
+        </w:rPr>
+        <w:t xml:space="preserve">In the above a is a string and the answer c will not be </w:t>
+      </w:r>
+      <w:r>
+        <w:rPr>
+          <w:rFonts w:ascii="Calibri" w:hAnsi="Calibri" w:cs="Calibri" w:eastAsia="Calibri"/>
+          <w:b/>
+          <w:color w:val="auto"/>
+          <w:spacing w:val="0"/>
+          <w:position w:val="0"/>
+          <w:sz w:val="28"/>
+          <w:shd w:fill="auto" w:val="clear"/>
+        </w:rPr>
+        <w:t xml:space="preserve">25 but 223</w:t>
+      </w:r>
+      <w:r>
+        <w:rPr>
+          <w:rFonts w:ascii="Calibri" w:hAnsi="Calibri" w:cs="Calibri" w:eastAsia="Calibri"/>
+          <w:color w:val="auto"/>
+          <w:spacing w:val="0"/>
+          <w:position w:val="0"/>
+          <w:sz w:val="28"/>
+          <w:shd w:fill="auto" w:val="clear"/>
+        </w:rPr>
+        <w:t xml:space="preserve"> because it is not a number but string and </w:t>
+      </w:r>
+      <w:r>
+        <w:rPr>
+          <w:rFonts w:ascii="Calibri" w:hAnsi="Calibri" w:cs="Calibri" w:eastAsia="Calibri"/>
+          <w:b/>
+          <w:color w:val="auto"/>
+          <w:spacing w:val="0"/>
+          <w:position w:val="0"/>
+          <w:sz w:val="28"/>
+          <w:shd w:fill="auto" w:val="clear"/>
+        </w:rPr>
+        <w:t xml:space="preserve">a</w:t>
+      </w:r>
+      <w:r>
+        <w:rPr>
+          <w:rFonts w:ascii="Calibri" w:hAnsi="Calibri" w:cs="Calibri" w:eastAsia="Calibri"/>
+          <w:color w:val="auto"/>
+          <w:spacing w:val="0"/>
+          <w:position w:val="0"/>
+          <w:sz w:val="28"/>
+          <w:shd w:fill="auto" w:val="clear"/>
+        </w:rPr>
+        <w:t xml:space="preserve"> is forcefully converted to a string. But if we add parseInt to b (which converts a string to a number) the answer will be the expected one:</w:t>
+      </w:r>
+    </w:p>
+    <w:p>
+      <w:pPr>
+        <w:spacing w:before="0" w:after="200" w:line="276"/>
+        <w:ind w:right="0" w:left="0" w:firstLine="0"/>
+        <w:jc w:val="left"/>
+        <w:rPr>
+          <w:rFonts w:ascii="Calibri" w:hAnsi="Calibri" w:cs="Calibri" w:eastAsia="Calibri"/>
+          <w:color w:val="auto"/>
+          <w:spacing w:val="0"/>
+          <w:position w:val="0"/>
+          <w:sz w:val="28"/>
+          <w:shd w:fill="auto" w:val="clear"/>
+        </w:rPr>
+      </w:pPr>
+      <w:r>
+        <w:rPr>
+          <w:rFonts w:ascii="Calibri" w:hAnsi="Calibri" w:cs="Calibri" w:eastAsia="Calibri"/>
+          <w:color w:val="auto"/>
+          <w:spacing w:val="0"/>
+          <w:position w:val="0"/>
+          <w:sz w:val="28"/>
+          <w:shd w:fill="auto" w:val="clear"/>
+        </w:rPr>
+        <w:br/>
+        <w:t xml:space="preserve">let a = 2;</w:t>
+      </w:r>
+    </w:p>
+    <w:p>
+      <w:pPr>
+        <w:spacing w:before="0" w:after="200" w:line="276"/>
+        <w:ind w:right="0" w:left="0" w:firstLine="0"/>
+        <w:jc w:val="left"/>
+        <w:rPr>
+          <w:rFonts w:ascii="Calibri" w:hAnsi="Calibri" w:cs="Calibri" w:eastAsia="Calibri"/>
+          <w:color w:val="auto"/>
+          <w:spacing w:val="0"/>
+          <w:position w:val="0"/>
+          <w:sz w:val="28"/>
+          <w:shd w:fill="auto" w:val="clear"/>
+        </w:rPr>
+      </w:pPr>
+      <w:r>
+        <w:rPr>
+          <w:rFonts w:ascii="Calibri" w:hAnsi="Calibri" w:cs="Calibri" w:eastAsia="Calibri"/>
+          <w:color w:val="auto"/>
+          <w:spacing w:val="0"/>
+          <w:position w:val="0"/>
+          <w:sz w:val="28"/>
+          <w:shd w:fill="auto" w:val="clear"/>
+        </w:rPr>
+        <w:t xml:space="preserve">let b = '23';</w:t>
+      </w:r>
+    </w:p>
+    <w:p>
+      <w:pPr>
+        <w:spacing w:before="0" w:after="200" w:line="276"/>
+        <w:ind w:right="0" w:left="0" w:firstLine="0"/>
+        <w:jc w:val="left"/>
+        <w:rPr>
+          <w:rFonts w:ascii="Calibri" w:hAnsi="Calibri" w:cs="Calibri" w:eastAsia="Calibri"/>
+          <w:color w:val="auto"/>
+          <w:spacing w:val="0"/>
+          <w:position w:val="0"/>
+          <w:sz w:val="28"/>
+          <w:shd w:fill="auto" w:val="clear"/>
+        </w:rPr>
+      </w:pPr>
+      <w:r>
+        <w:rPr>
+          <w:rFonts w:ascii="Calibri" w:hAnsi="Calibri" w:cs="Calibri" w:eastAsia="Calibri"/>
+          <w:color w:val="auto"/>
+          <w:spacing w:val="0"/>
+          <w:position w:val="0"/>
+          <w:sz w:val="28"/>
+          <w:shd w:fill="auto" w:val="clear"/>
+        </w:rPr>
+        <w:t xml:space="preserve">b = parseInt(b, 10)</w:t>
+      </w:r>
+    </w:p>
+    <w:p>
+      <w:pPr>
+        <w:spacing w:before="0" w:after="200" w:line="276"/>
+        <w:ind w:right="0" w:left="0" w:firstLine="0"/>
+        <w:jc w:val="left"/>
+        <w:rPr>
+          <w:rFonts w:ascii="Calibri" w:hAnsi="Calibri" w:cs="Calibri" w:eastAsia="Calibri"/>
+          <w:color w:val="auto"/>
+          <w:spacing w:val="0"/>
+          <w:position w:val="0"/>
+          <w:sz w:val="28"/>
+          <w:shd w:fill="auto" w:val="clear"/>
+        </w:rPr>
+      </w:pPr>
+      <w:r>
+        <w:rPr>
+          <w:rFonts w:ascii="Calibri" w:hAnsi="Calibri" w:cs="Calibri" w:eastAsia="Calibri"/>
+          <w:color w:val="auto"/>
+          <w:spacing w:val="0"/>
+          <w:position w:val="0"/>
+          <w:sz w:val="28"/>
+          <w:shd w:fill="auto" w:val="clear"/>
+        </w:rPr>
+        <w:t xml:space="preserve">c = a + b;</w:t>
+      </w:r>
+    </w:p>
+    <w:p>
+      <w:pPr>
+        <w:spacing w:before="0" w:after="200" w:line="276"/>
+        <w:ind w:right="0" w:left="0" w:firstLine="0"/>
+        <w:jc w:val="left"/>
+        <w:rPr>
+          <w:rFonts w:ascii="Calibri" w:hAnsi="Calibri" w:cs="Calibri" w:eastAsia="Calibri"/>
+          <w:color w:val="auto"/>
+          <w:spacing w:val="0"/>
+          <w:position w:val="0"/>
+          <w:sz w:val="28"/>
+          <w:shd w:fill="auto" w:val="clear"/>
+        </w:rPr>
+      </w:pPr>
+      <w:r>
+        <w:rPr>
+          <w:rFonts w:ascii="Calibri" w:hAnsi="Calibri" w:cs="Calibri" w:eastAsia="Calibri"/>
+          <w:color w:val="auto"/>
+          <w:spacing w:val="0"/>
+          <w:position w:val="0"/>
+          <w:sz w:val="28"/>
+          <w:shd w:fill="auto" w:val="clear"/>
+        </w:rPr>
+        <w:t xml:space="preserve">alert(`Answer: ${c}`)</w:t>
+      </w:r>
+    </w:p>
+    <w:p>
+      <w:pPr>
+        <w:spacing w:before="0" w:after="200" w:line="276"/>
+        <w:ind w:right="0" w:left="0" w:firstLine="0"/>
+        <w:jc w:val="left"/>
+        <w:rPr>
+          <w:rFonts w:ascii="Calibri" w:hAnsi="Calibri" w:cs="Calibri" w:eastAsia="Calibri"/>
+          <w:color w:val="auto"/>
+          <w:spacing w:val="0"/>
+          <w:position w:val="0"/>
+          <w:sz w:val="28"/>
+          <w:shd w:fill="auto" w:val="clear"/>
+        </w:rPr>
+      </w:pPr>
+    </w:p>
+    <w:p>
+      <w:pPr>
+        <w:spacing w:before="0" w:after="200" w:line="276"/>
+        <w:ind w:right="0" w:left="0" w:firstLine="0"/>
+        <w:jc w:val="left"/>
+        <w:rPr>
+          <w:rFonts w:ascii="Calibri" w:hAnsi="Calibri" w:cs="Calibri" w:eastAsia="Calibri"/>
+          <w:color w:val="auto"/>
+          <w:spacing w:val="0"/>
+          <w:position w:val="0"/>
+          <w:sz w:val="28"/>
+          <w:shd w:fill="auto" w:val="clear"/>
+        </w:rPr>
+      </w:pPr>
+      <w:r>
+        <w:rPr>
+          <w:rFonts w:ascii="Calibri" w:hAnsi="Calibri" w:cs="Calibri" w:eastAsia="Calibri"/>
+          <w:b/>
+          <w:color w:val="auto"/>
+          <w:spacing w:val="0"/>
+          <w:position w:val="0"/>
+          <w:sz w:val="32"/>
+          <w:shd w:fill="auto" w:val="clear"/>
+        </w:rPr>
+        <w:t xml:space="preserve">Important-  Javascript knows that addition is function which can be done in strings but if we performed a function like multiplication/division than the b variable would have been converted to a number and the answer would also been a number.</w:t>
+      </w:r>
+    </w:p>
+    <w:p>
+      <w:pPr>
+        <w:spacing w:before="0" w:after="200" w:line="276"/>
+        <w:ind w:right="0" w:left="0" w:firstLine="0"/>
+        <w:jc w:val="left"/>
+        <w:rPr>
+          <w:rFonts w:ascii="Calibri" w:hAnsi="Calibri" w:cs="Calibri" w:eastAsia="Calibri"/>
+          <w:color w:val="auto"/>
+          <w:spacing w:val="0"/>
+          <w:position w:val="0"/>
+          <w:sz w:val="28"/>
+          <w:shd w:fill="auto" w:val="clear"/>
+        </w:rPr>
+      </w:pPr>
+    </w:p>
+    <w:p>
+      <w:pPr>
+        <w:spacing w:before="0" w:after="200" w:line="276"/>
+        <w:ind w:right="0" w:left="0" w:firstLine="0"/>
+        <w:jc w:val="left"/>
+        <w:rPr>
+          <w:rFonts w:ascii="Calibri" w:hAnsi="Calibri" w:cs="Calibri" w:eastAsia="Calibri"/>
+          <w:color w:val="auto"/>
+          <w:spacing w:val="0"/>
+          <w:position w:val="0"/>
+          <w:sz w:val="28"/>
+          <w:shd w:fill="auto" w:val="clear"/>
+        </w:rPr>
+      </w:pPr>
+    </w:p>
+    <w:p>
+      <w:pPr>
+        <w:spacing w:before="0" w:after="200" w:line="276"/>
+        <w:ind w:right="0" w:left="0" w:firstLine="0"/>
+        <w:jc w:val="left"/>
+        <w:rPr>
+          <w:rFonts w:ascii="Calibri" w:hAnsi="Calibri" w:cs="Calibri" w:eastAsia="Calibri"/>
+          <w:color w:val="auto"/>
+          <w:spacing w:val="0"/>
+          <w:position w:val="0"/>
+          <w:sz w:val="28"/>
+          <w:shd w:fill="auto" w:val="clear"/>
+        </w:rPr>
+      </w:pPr>
+    </w:p>
+    <w:p>
+      <w:pPr>
+        <w:spacing w:before="0" w:after="200" w:line="276"/>
+        <w:ind w:right="0" w:left="0" w:firstLine="0"/>
+        <w:jc w:val="left"/>
+        <w:rPr>
+          <w:rFonts w:ascii="Calibri" w:hAnsi="Calibri" w:cs="Calibri" w:eastAsia="Calibri"/>
+          <w:b/>
+          <w:color w:val="auto"/>
+          <w:spacing w:val="0"/>
+          <w:position w:val="0"/>
+          <w:sz w:val="22"/>
+          <w:shd w:fill="auto" w:val="clear"/>
+        </w:rPr>
+      </w:pPr>
+    </w:p>
   </w:body>
 </w:document>
 </file>

</xml_diff>